<commit_message>
Updated game manual to describe only already implemented game features. Content might be good enough for final version, design has to be improved.
</commit_message>
<xml_diff>
--- a/Meilenstein III/Manual_1.0.docx
+++ b/Meilenstein III/Manual_1.0.docx
@@ -100,7 +100,7 @@
           <w:rFonts w:ascii="Ubuntu" w:cs="Ubuntu" w:eastAsia="Ubuntu" w:hAnsi="Ubuntu"/>
           <w:rtl w:val="0"/>
         </w:rPr>
-        <w:t xml:space="preserve">In order to start the game, execute the file “NightTrainToBudapest.jar”. You will be directed to the main menu.</w:t>
+        <w:t xml:space="preserve">In order to start the game, open up the terminal and execute the file “NightTrainToBudapest.jar”.</w:t>
       </w:r>
     </w:p>
     <w:p>
@@ -158,35 +158,36 @@
           <w:rFonts w:ascii="Ubuntu" w:cs="Ubuntu" w:eastAsia="Ubuntu" w:hAnsi="Ubuntu"/>
           <w:rtl w:val="0"/>
         </w:rPr>
-        <w:t xml:space="preserve">In order to create a new game, click on “create lobby” in the main menu. You will be asked to choose a nickname. Once you’ve done this, the newly created lobby alongside all players who joined it will be shown. Other players can be invited by you or enter your lobby on their own. For the game to start, 6 players need to be in the lobby. Once all players communicated their readiness by clicking the respective button, a new game will start. If less than 6 human players are in the lobby, NPC’s will be added to this game.</w:t>
-      </w:r>
-    </w:p>
-    <w:p>
-      <w:pPr>
-        <w:jc w:val="both"/>
-        <w:rPr>
-          <w:rFonts w:ascii="Ubuntu" w:cs="Ubuntu" w:eastAsia="Ubuntu" w:hAnsi="Ubuntu"/>
-        </w:rPr>
-      </w:pPr>
-      <w:r>
-        <w:rPr>
-          <w:rtl w:val="0"/>
-        </w:rPr>
-      </w:r>
-    </w:p>
-    <w:p>
-      <w:pPr>
-        <w:jc w:val="both"/>
-        <w:rPr>
-          <w:rFonts w:ascii="Ubuntu" w:cs="Ubuntu" w:eastAsia="Ubuntu" w:hAnsi="Ubuntu"/>
-        </w:rPr>
-      </w:pPr>
-      <w:r>
-        <w:rPr>
-          <w:rFonts w:ascii="Ubuntu" w:cs="Ubuntu" w:eastAsia="Ubuntu" w:hAnsi="Ubuntu"/>
-          <w:rtl w:val="0"/>
-        </w:rPr>
-        <w:t xml:space="preserve">If you want to join an existing lobby, click on the respective button in the main menu and type the lobby’s name in the text field. Confirm with “Enter”. Signal your readiness to start the game by clicking the “ready” button.</w:t>
+        <w:t xml:space="preserve">In order to create a new game, you first need to start the game server. For that, execute the following command: “server &lt;port&gt;”. Then, you need to join this server as a client by executing the following command: “client &lt;</w:t>
+      </w:r>
+      <w:r>
+        <w:rPr>
+          <w:rFonts w:ascii="Ubuntu" w:cs="Ubuntu" w:eastAsia="Ubuntu" w:hAnsi="Ubuntu"/>
+          <w:rtl w:val="0"/>
+        </w:rPr>
+        <w:t xml:space="preserve">hostadress</w:t>
+      </w:r>
+      <w:r>
+        <w:rPr>
+          <w:rFonts w:ascii="Ubuntu" w:cs="Ubuntu" w:eastAsia="Ubuntu" w:hAnsi="Ubuntu"/>
+          <w:rtl w:val="0"/>
+        </w:rPr>
+        <w:t xml:space="preserve">&gt; &lt;port&gt; [&lt;username&gt;]”. Others can join the server by executing the same client command and choosing their own username.</w:t>
+      </w:r>
+    </w:p>
+    <w:p>
+      <w:pPr>
+        <w:jc w:val="both"/>
+        <w:rPr>
+          <w:rFonts w:ascii="Ubuntu" w:cs="Ubuntu" w:eastAsia="Ubuntu" w:hAnsi="Ubuntu"/>
+        </w:rPr>
+      </w:pPr>
+      <w:r>
+        <w:rPr>
+          <w:rFonts w:ascii="Ubuntu" w:cs="Ubuntu" w:eastAsia="Ubuntu" w:hAnsi="Ubuntu"/>
+          <w:rtl w:val="0"/>
+        </w:rPr>
+        <w:t xml:space="preserve">Anyone on the server can create a new lobby with the command “/g”. A lobby can be joined by executing the command “/j” followed by the lobby number. The command “/s” starts a new game with the current players in the lobby. If there are less than six players, NPC’s will be added to the game to ensure this player amount.</w:t>
       </w:r>
     </w:p>
     <w:p>
@@ -287,7 +288,7 @@
           <w:rFonts w:ascii="Ubuntu" w:cs="Ubuntu" w:eastAsia="Ubuntu" w:hAnsi="Ubuntu"/>
           <w:rtl w:val="0"/>
         </w:rPr>
-        <w:t xml:space="preserve">The game begins at night where the ghost has to decide which human to ghostify. If there are multiple ghosts in the game, they will vote together on who their next victim will be. Once the victim has been turned into a ghost, the night phase of this round is over and the day starts. Now humans have to vote on who they believe to be the original ghost. They can base their decisions on the noises they heard at night: if a ghost, on his way to infect a human, passes other humans, they receive a noise notification. Before the human vote, humans can inform each other about who heard noises during the night. Ghosts can manipulate the human’s decision making process by claiming of a noise they heard which never actually occurred. After the humans made up their mind, three things can happen based on the vote results (ghosts cannot vote during this time, neither can humans at night):</w:t>
+        <w:t xml:space="preserve">The game begins at night where the ghost has to decide which human to ghostify. If there are multiple ghosts in the game, they will vote together on who their next victim will be. Once the victim has been turned into a ghost, the night phase of this round is over and the day starts. Now humans have to vote on who they believe to be the original ghost. They can base their decisions on the noises they heard at night: if a ghost, on his way to infect a human, passes other humans, they receive a noise notification. Before the human vote, humans can inform each other about who heard noises during the night in the chat. After the humans made up their mind, three things can happen based on the vote results (ghosts cannot vote during this time, neither can humans at night):</w:t>
       </w:r>
     </w:p>
     <w:p>
@@ -366,50 +367,6 @@
     </w:p>
     <w:p>
       <w:pPr>
-        <w:ind w:left="0" w:firstLine="0"/>
-        <w:jc w:val="both"/>
-        <w:rPr>
-          <w:rFonts w:ascii="Ubuntu" w:cs="Ubuntu" w:eastAsia="Ubuntu" w:hAnsi="Ubuntu"/>
-        </w:rPr>
-      </w:pPr>
-      <w:r>
-        <w:rPr>
-          <w:rtl w:val="0"/>
-        </w:rPr>
-      </w:r>
-    </w:p>
-    <w:p>
-      <w:pPr>
-        <w:jc w:val="both"/>
-        <w:rPr>
-          <w:rFonts w:ascii="Ubuntu" w:cs="Ubuntu" w:eastAsia="Ubuntu" w:hAnsi="Ubuntu"/>
-        </w:rPr>
-      </w:pPr>
-      <w:r>
-        <w:rPr>
-          <w:rFonts w:ascii="Ubuntu" w:cs="Ubuntu" w:eastAsia="Ubuntu" w:hAnsi="Ubuntu"/>
-          <w:rtl w:val="0"/>
-        </w:rPr>
-        <w:t xml:space="preserve">There is a nighttime chat where ghosts can discuss their next move and a daytime chat for humans to decide who to kick off, although ghosts can, as stated above, manipulate them.</w:t>
-      </w:r>
-    </w:p>
-    <w:p>
-      <w:pPr>
-        <w:jc w:val="both"/>
-        <w:rPr>
-          <w:rFonts w:ascii="Ubuntu" w:cs="Ubuntu" w:eastAsia="Ubuntu" w:hAnsi="Ubuntu"/>
-        </w:rPr>
-      </w:pPr>
-      <w:r>
-        <w:rPr>
-          <w:rFonts w:ascii="Ubuntu" w:cs="Ubuntu" w:eastAsia="Ubuntu" w:hAnsi="Ubuntu"/>
-          <w:rtl w:val="0"/>
-        </w:rPr>
-        <w:t xml:space="preserve">If you participate in a vote and want to vote for a certain player, click on the button assigned to this player.</w:t>
-      </w:r>
-    </w:p>
-    <w:p>
-      <w:pPr>
         <w:jc w:val="both"/>
         <w:rPr>
           <w:rFonts w:ascii="Ubuntu" w:cs="Ubuntu" w:eastAsia="Ubuntu" w:hAnsi="Ubuntu"/>
@@ -463,22 +420,217 @@
           <w:rFonts w:ascii="Ubuntu" w:cs="Ubuntu" w:eastAsia="Ubuntu" w:hAnsi="Ubuntu"/>
           <w:rtl w:val="0"/>
         </w:rPr>
-        <w:t xml:space="preserve">/c "message" - sends a chat message to all connected players</w:t>
-      </w:r>
-    </w:p>
-    <w:p>
-      <w:pPr>
-        <w:jc w:val="both"/>
-        <w:rPr>
-          <w:rFonts w:ascii="Ubuntu" w:cs="Ubuntu" w:eastAsia="Ubuntu" w:hAnsi="Ubuntu"/>
-        </w:rPr>
-      </w:pPr>
-      <w:r>
-        <w:rPr>
-          <w:rFonts w:ascii="Ubuntu" w:cs="Ubuntu" w:eastAsia="Ubuntu" w:hAnsi="Ubuntu"/>
-          <w:rtl w:val="0"/>
-        </w:rPr>
-        <w:t xml:space="preserve">/n "name" - changes player name</w:t>
+        <w:t xml:space="preserve">/c </w:t>
+      </w:r>
+      <w:r>
+        <w:rPr>
+          <w:rFonts w:ascii="Ubuntu" w:cs="Ubuntu" w:eastAsia="Ubuntu" w:hAnsi="Ubuntu"/>
+          <w:i w:val="1"/>
+          <w:rtl w:val="0"/>
+        </w:rPr>
+        <w:t xml:space="preserve">message</w:t>
+      </w:r>
+      <w:r>
+        <w:rPr>
+          <w:rFonts w:ascii="Ubuntu" w:cs="Ubuntu" w:eastAsia="Ubuntu" w:hAnsi="Ubuntu"/>
+          <w:rtl w:val="0"/>
+        </w:rPr>
+        <w:t xml:space="preserve"> - sends a chat message to all players in the same lobby. If you are not in a lobby, the message will be sent to all players who are also not in a lobby.</w:t>
+      </w:r>
+    </w:p>
+    <w:p>
+      <w:pPr>
+        <w:jc w:val="both"/>
+        <w:rPr>
+          <w:rFonts w:ascii="Ubuntu" w:cs="Ubuntu" w:eastAsia="Ubuntu" w:hAnsi="Ubuntu"/>
+        </w:rPr>
+      </w:pPr>
+      <w:r>
+        <w:rPr>
+          <w:rFonts w:ascii="Ubuntu" w:cs="Ubuntu" w:eastAsia="Ubuntu" w:hAnsi="Ubuntu"/>
+          <w:rtl w:val="0"/>
+        </w:rPr>
+        <w:t xml:space="preserve">/b </w:t>
+      </w:r>
+      <w:r>
+        <w:rPr>
+          <w:rFonts w:ascii="Ubuntu" w:cs="Ubuntu" w:eastAsia="Ubuntu" w:hAnsi="Ubuntu"/>
+          <w:i w:val="1"/>
+          <w:rtl w:val="0"/>
+        </w:rPr>
+        <w:t xml:space="preserve">message</w:t>
+      </w:r>
+      <w:r>
+        <w:rPr>
+          <w:rFonts w:ascii="Ubuntu" w:cs="Ubuntu" w:eastAsia="Ubuntu" w:hAnsi="Ubuntu"/>
+          <w:rtl w:val="0"/>
+        </w:rPr>
+        <w:t xml:space="preserve"> - broadcasts a message to all connected clients, regardless of lobbies.</w:t>
+      </w:r>
+    </w:p>
+    <w:p>
+      <w:pPr>
+        <w:jc w:val="both"/>
+        <w:rPr>
+          <w:rFonts w:ascii="Ubuntu" w:cs="Ubuntu" w:eastAsia="Ubuntu" w:hAnsi="Ubuntu"/>
+        </w:rPr>
+      </w:pPr>
+      <w:r>
+        <w:rPr>
+          <w:rFonts w:ascii="Ubuntu" w:cs="Ubuntu" w:eastAsia="Ubuntu" w:hAnsi="Ubuntu"/>
+          <w:rtl w:val="0"/>
+        </w:rPr>
+        <w:t xml:space="preserve">/w </w:t>
+      </w:r>
+      <w:r>
+        <w:rPr>
+          <w:rFonts w:ascii="Ubuntu" w:cs="Ubuntu" w:eastAsia="Ubuntu" w:hAnsi="Ubuntu"/>
+          <w:i w:val="1"/>
+          <w:rtl w:val="0"/>
+        </w:rPr>
+        <w:t xml:space="preserve">username$message</w:t>
+      </w:r>
+      <w:r>
+        <w:rPr>
+          <w:rFonts w:ascii="Ubuntu" w:cs="Ubuntu" w:eastAsia="Ubuntu" w:hAnsi="Ubuntu"/>
+          <w:rtl w:val="0"/>
+        </w:rPr>
+        <w:t xml:space="preserve"> - sends a message to the specified user only.</w:t>
+      </w:r>
+    </w:p>
+    <w:p>
+      <w:pPr>
+        <w:jc w:val="both"/>
+        <w:rPr>
+          <w:rFonts w:ascii="Ubuntu" w:cs="Ubuntu" w:eastAsia="Ubuntu" w:hAnsi="Ubuntu"/>
+        </w:rPr>
+      </w:pPr>
+      <w:r>
+        <w:rPr>
+          <w:rFonts w:ascii="Ubuntu" w:cs="Ubuntu" w:eastAsia="Ubuntu" w:hAnsi="Ubuntu"/>
+          <w:rtl w:val="0"/>
+        </w:rPr>
+        <w:t xml:space="preserve">/g - create (&amp; join) a new lobby.</w:t>
+      </w:r>
+    </w:p>
+    <w:p>
+      <w:pPr>
+        <w:jc w:val="both"/>
+        <w:rPr>
+          <w:rFonts w:ascii="Ubuntu" w:cs="Ubuntu" w:eastAsia="Ubuntu" w:hAnsi="Ubuntu"/>
+        </w:rPr>
+      </w:pPr>
+      <w:r>
+        <w:rPr>
+          <w:rFonts w:ascii="Ubuntu" w:cs="Ubuntu" w:eastAsia="Ubuntu" w:hAnsi="Ubuntu"/>
+          <w:rtl w:val="0"/>
+        </w:rPr>
+        <w:t xml:space="preserve">/j </w:t>
+      </w:r>
+      <w:r>
+        <w:rPr>
+          <w:rFonts w:ascii="Ubuntu" w:cs="Ubuntu" w:eastAsia="Ubuntu" w:hAnsi="Ubuntu"/>
+          <w:i w:val="1"/>
+          <w:rtl w:val="0"/>
+        </w:rPr>
+        <w:t xml:space="preserve">1</w:t>
+      </w:r>
+      <w:r>
+        <w:rPr>
+          <w:rFonts w:ascii="Ubuntu" w:cs="Ubuntu" w:eastAsia="Ubuntu" w:hAnsi="Ubuntu"/>
+          <w:rtl w:val="0"/>
+        </w:rPr>
+        <w:t xml:space="preserve"> - join lobby 1. To join lobby 2, use /j </w:t>
+      </w:r>
+      <w:r>
+        <w:rPr>
+          <w:rFonts w:ascii="Ubuntu" w:cs="Ubuntu" w:eastAsia="Ubuntu" w:hAnsi="Ubuntu"/>
+          <w:i w:val="1"/>
+          <w:rtl w:val="0"/>
+        </w:rPr>
+        <w:t xml:space="preserve">2</w:t>
+      </w:r>
+      <w:r>
+        <w:rPr>
+          <w:rFonts w:ascii="Ubuntu" w:cs="Ubuntu" w:eastAsia="Ubuntu" w:hAnsi="Ubuntu"/>
+          <w:rtl w:val="0"/>
+        </w:rPr>
+        <w:t xml:space="preserve">, etc.</w:t>
+      </w:r>
+    </w:p>
+    <w:p>
+      <w:pPr>
+        <w:jc w:val="both"/>
+        <w:rPr>
+          <w:rFonts w:ascii="Ubuntu" w:cs="Ubuntu" w:eastAsia="Ubuntu" w:hAnsi="Ubuntu"/>
+        </w:rPr>
+      </w:pPr>
+      <w:r>
+        <w:rPr>
+          <w:rFonts w:ascii="Ubuntu" w:cs="Ubuntu" w:eastAsia="Ubuntu" w:hAnsi="Ubuntu"/>
+          <w:rtl w:val="0"/>
+        </w:rPr>
+        <w:t xml:space="preserve">/l - list all connected clients and all lobbies</w:t>
+      </w:r>
+    </w:p>
+    <w:p>
+      <w:pPr>
+        <w:jc w:val="both"/>
+        <w:rPr>
+          <w:rFonts w:ascii="Ubuntu" w:cs="Ubuntu" w:eastAsia="Ubuntu" w:hAnsi="Ubuntu"/>
+        </w:rPr>
+      </w:pPr>
+      <w:r>
+        <w:rPr>
+          <w:rFonts w:ascii="Ubuntu" w:cs="Ubuntu" w:eastAsia="Ubuntu" w:hAnsi="Ubuntu"/>
+          <w:rtl w:val="0"/>
+        </w:rPr>
+        <w:t xml:space="preserve">/p - list all players in your lobby.</w:t>
+      </w:r>
+    </w:p>
+    <w:p>
+      <w:pPr>
+        <w:jc w:val="both"/>
+        <w:rPr>
+          <w:rFonts w:ascii="Ubuntu" w:cs="Ubuntu" w:eastAsia="Ubuntu" w:hAnsi="Ubuntu"/>
+        </w:rPr>
+      </w:pPr>
+      <w:r>
+        <w:rPr>
+          <w:rFonts w:ascii="Ubuntu" w:cs="Ubuntu" w:eastAsia="Ubuntu" w:hAnsi="Ubuntu"/>
+          <w:rtl w:val="0"/>
+        </w:rPr>
+        <w:t xml:space="preserve">/e - exit your lobby</w:t>
+      </w:r>
+    </w:p>
+    <w:p>
+      <w:pPr>
+        <w:jc w:val="both"/>
+        <w:rPr>
+          <w:rFonts w:ascii="Ubuntu" w:cs="Ubuntu" w:eastAsia="Ubuntu" w:hAnsi="Ubuntu"/>
+        </w:rPr>
+      </w:pPr>
+      <w:r>
+        <w:rPr>
+          <w:rFonts w:ascii="Ubuntu" w:cs="Ubuntu" w:eastAsia="Ubuntu" w:hAnsi="Ubuntu"/>
+          <w:rtl w:val="0"/>
+        </w:rPr>
+        <w:t xml:space="preserve">/n </w:t>
+      </w:r>
+      <w:r>
+        <w:rPr>
+          <w:rFonts w:ascii="Ubuntu" w:cs="Ubuntu" w:eastAsia="Ubuntu" w:hAnsi="Ubuntu"/>
+          <w:i w:val="1"/>
+          <w:rtl w:val="0"/>
+        </w:rPr>
+        <w:t xml:space="preserve">name</w:t>
+      </w:r>
+      <w:r>
+        <w:rPr>
+          <w:rFonts w:ascii="Ubuntu" w:cs="Ubuntu" w:eastAsia="Ubuntu" w:hAnsi="Ubuntu"/>
+          <w:rtl w:val="0"/>
+        </w:rPr>
+        <w:t xml:space="preserve"> - changes player name. If unavailable, it adds a fun and quirky suffix</w:t>
       </w:r>
     </w:p>
     <w:p>
@@ -505,6 +657,63 @@
       </w:pPr>
       <w:r>
         <w:rPr>
+          <w:rFonts w:ascii="Ubuntu" w:cs="Ubuntu" w:eastAsia="Ubuntu" w:hAnsi="Ubuntu"/>
+          <w:rtl w:val="0"/>
+        </w:rPr>
+        <w:t xml:space="preserve">/s - </w:t>
+      </w:r>
+      <w:r>
+        <w:rPr>
+          <w:rFonts w:ascii="Ubuntu" w:cs="Ubuntu" w:eastAsia="Ubuntu" w:hAnsi="Ubuntu"/>
+          <w:rtl w:val="0"/>
+        </w:rPr>
+        <w:t xml:space="preserve">start game</w:t>
+      </w:r>
+      <w:r>
+        <w:rPr>
+          <w:rFonts w:ascii="Ubuntu" w:cs="Ubuntu" w:eastAsia="Ubuntu" w:hAnsi="Ubuntu"/>
+          <w:rtl w:val="0"/>
+        </w:rPr>
+        <w:t xml:space="preserve"> in your current lobby.</w:t>
+      </w:r>
+    </w:p>
+    <w:p>
+      <w:pPr>
+        <w:jc w:val="both"/>
+        <w:rPr>
+          <w:rFonts w:ascii="Ubuntu" w:cs="Ubuntu" w:eastAsia="Ubuntu" w:hAnsi="Ubuntu"/>
+        </w:rPr>
+      </w:pPr>
+      <w:r>
+        <w:rPr>
+          <w:rFonts w:ascii="Ubuntu" w:cs="Ubuntu" w:eastAsia="Ubuntu" w:hAnsi="Ubuntu"/>
+          <w:rtl w:val="0"/>
+        </w:rPr>
+        <w:t xml:space="preserve">/v 1 - vote for person 1 (same for other numbers)</w:t>
+      </w:r>
+    </w:p>
+    <w:p>
+      <w:pPr>
+        <w:jc w:val="both"/>
+        <w:rPr>
+          <w:rFonts w:ascii="Ubuntu" w:cs="Ubuntu" w:eastAsia="Ubuntu" w:hAnsi="Ubuntu"/>
+        </w:rPr>
+      </w:pPr>
+      <w:r>
+        <w:rPr>
+          <w:rtl w:val="0"/>
+        </w:rPr>
+      </w:r>
+    </w:p>
+    <w:p>
+      <w:pPr>
+        <w:jc w:val="both"/>
+        <w:rPr>
+          <w:rFonts w:ascii="Ubuntu" w:cs="Ubuntu" w:eastAsia="Ubuntu" w:hAnsi="Ubuntu"/>
+        </w:rPr>
+      </w:pPr>
+      <w:r>
+        <w:rPr>
           <w:rtl w:val="0"/>
         </w:rPr>
       </w:r>
@@ -551,7 +760,7 @@
           <w:rFonts w:ascii="Ubuntu" w:cs="Ubuntu" w:eastAsia="Ubuntu" w:hAnsi="Ubuntu"/>
           <w:rtl w:val="0"/>
         </w:rPr>
-        <w:t xml:space="preserve">If you want to exit a running game, type the command ‘/q’ on the console and confirm with ‘Enter’. If you want to return to the home screen, click the “close”-Button in the main menu.</w:t>
+        <w:t xml:space="preserve">If you want to exit your current lobby, execute the command “/e”. If you want to exit your current server, execute “/q”.</w:t>
       </w:r>
     </w:p>
     <w:p>

</xml_diff>